<commit_message>
Added in missing sections last commit this time
there was an error with some missing sections
</commit_message>
<xml_diff>
--- a/Controls and Install Instructions.docx
+++ b/Controls and Install Instructions.docx
@@ -78,100 +78,21 @@
       <w:r>
         <w:br/>
       </w:r>
-      <w:proofErr w:type="gramStart"/>
       <w:r>
         <w:rPr>
           <w:b/>
           <w:color w:val="FF0000"/>
           <w:sz w:val="32"/>
         </w:rPr>
-        <w:t>features</w:t>
-      </w:r>
-      <w:proofErr w:type="gramEnd"/>
+        <w:t>F</w:t>
+      </w:r>
       <w:r>
         <w:rPr>
           <w:b/>
           <w:color w:val="FF0000"/>
           <w:sz w:val="32"/>
         </w:rPr>
-        <w:br/>
-      </w:r>
-      <w:r>
-        <w:t>Achievements</w:t>
-      </w:r>
-      <w:r>
-        <w:br/>
-        <w:t xml:space="preserve">login (register is located in the web </w:t>
-      </w:r>
-      <w:proofErr w:type="spellStart"/>
-      <w:r>
-        <w:t>api</w:t>
-      </w:r>
-      <w:proofErr w:type="spellEnd"/>
-      <w:r>
-        <w:t xml:space="preserve"> auth</w:t>
-      </w:r>
-      <w:r>
-        <w:t>ent</w:t>
-      </w:r>
-      <w:r>
-        <w:t xml:space="preserve">ication though on the </w:t>
-      </w:r>
-      <w:proofErr w:type="spellStart"/>
-      <w:r>
-        <w:t>monogame</w:t>
-      </w:r>
-      <w:proofErr w:type="spellEnd"/>
-      <w:r>
-        <w:t xml:space="preserve"> side I have attempted it at least.)</w:t>
-      </w:r>
-      <w:r>
-        <w:br/>
-        <w:t>Multiplayer on local host</w:t>
-      </w:r>
-      <w:r>
-        <w:br/>
-        <w:t>Timed announcements</w:t>
-      </w:r>
-      <w:r>
-        <w:br/>
-        <w:t>collectables</w:t>
-      </w:r>
-      <w:r>
-        <w:br/>
-      </w:r>
-      <w:bookmarkStart w:id="0" w:name="_GoBack"/>
-      <w:bookmarkEnd w:id="0"/>
-      <w:r>
-        <w:br/>
-      </w:r>
-      <w:r>
-        <w:rPr>
-          <w:color w:val="FF0000"/>
-        </w:rPr>
-        <w:t>NOT PRESENT</w:t>
-      </w:r>
-      <w:r>
-        <w:br/>
-        <w:t>leader bored</w:t>
-      </w:r>
-      <w:r>
-        <w:br/>
-      </w:r>
-      <w:r>
-        <w:t>Notifications</w:t>
-      </w:r>
-      <w:r>
-        <w:br/>
-      </w:r>
-      <w:r>
-        <w:t>A record of the players profile</w:t>
-      </w:r>
-      <w:r>
-        <w:rPr>
-          <w:color w:val="FF0000"/>
-        </w:rPr>
-        <w:br/>
+        <w:t>eatures</w:t>
       </w:r>
       <w:r>
         <w:rPr>
@@ -182,12 +103,78 @@
         <w:br/>
       </w:r>
       <w:r>
-        <w:br/>
-      </w:r>
-      <w:r>
-        <w:br/>
-      </w:r>
-      <w:r>
+        <w:t>Achievements</w:t>
+      </w:r>
+      <w:r>
+        <w:br/>
+        <w:t xml:space="preserve">login (register is located in the web </w:t>
+      </w:r>
+      <w:proofErr w:type="spellStart"/>
+      <w:proofErr w:type="gramStart"/>
+      <w:r>
+        <w:t>api</w:t>
+      </w:r>
+      <w:proofErr w:type="spellEnd"/>
+      <w:proofErr w:type="gramEnd"/>
+      <w:r>
+        <w:t xml:space="preserve"> auth</w:t>
+      </w:r>
+      <w:r>
+        <w:t>ent</w:t>
+      </w:r>
+      <w:r>
+        <w:t xml:space="preserve">ication though on the </w:t>
+      </w:r>
+      <w:proofErr w:type="spellStart"/>
+      <w:r>
+        <w:t>monogame</w:t>
+      </w:r>
+      <w:proofErr w:type="spellEnd"/>
+      <w:r>
+        <w:t xml:space="preserve"> side I have attempted it at least.)</w:t>
+      </w:r>
+      <w:r>
+        <w:br/>
+        <w:t>Multiplayer on local host</w:t>
+      </w:r>
+      <w:r>
+        <w:br/>
+        <w:t>Timed announcements</w:t>
+      </w:r>
+      <w:r>
+        <w:br/>
+        <w:t>collectables</w:t>
+      </w:r>
+      <w:r>
+        <w:br/>
+      </w:r>
+      <w:bookmarkStart w:id="0" w:name="_GoBack"/>
+      <w:bookmarkEnd w:id="0"/>
+      <w:r>
+        <w:br/>
+      </w:r>
+      <w:r>
+        <w:rPr>
+          <w:color w:val="FF0000"/>
+        </w:rPr>
+        <w:t>NOT PRESENT</w:t>
+      </w:r>
+      <w:r>
+        <w:br/>
+        <w:t>leader bored</w:t>
+      </w:r>
+      <w:r>
+        <w:br/>
+        <w:t>Notifications</w:t>
+      </w:r>
+      <w:r>
+        <w:br/>
+        <w:t>A record of the players profile</w:t>
+      </w:r>
+      <w:r>
+        <w:rPr>
+          <w:color w:val="FF0000"/>
+        </w:rPr>
         <w:br/>
       </w:r>
       <w:r>
@@ -196,7 +183,16 @@
           <w:color w:val="FF0000"/>
           <w:sz w:val="32"/>
         </w:rPr>
-        <w:t xml:space="preserve">Known Problems </w:t>
+        <w:br/>
+      </w:r>
+      <w:r>
+        <w:br/>
+      </w:r>
+      <w:r>
+        <w:br/>
+      </w:r>
+      <w:r>
+        <w:br/>
       </w:r>
       <w:r>
         <w:rPr>
@@ -204,14 +200,19 @@
           <w:color w:val="FF0000"/>
           <w:sz w:val="32"/>
         </w:rPr>
-        <w:br/>
-      </w:r>
-      <w:r>
-        <w:br/>
-        <w:t>“</w:t>
-      </w:r>
-      <w:r>
-        <w:t xml:space="preserve">This project references </w:t>
+        <w:t xml:space="preserve">Known Problems </w:t>
+      </w:r>
+      <w:r>
+        <w:rPr>
+          <w:b/>
+          <w:color w:val="FF0000"/>
+          <w:sz w:val="32"/>
+        </w:rPr>
+        <w:br/>
+      </w:r>
+      <w:r>
+        <w:br/>
+        <w:t xml:space="preserve">“This project references </w:t>
       </w:r>
       <w:proofErr w:type="spellStart"/>
       <w:r>
@@ -245,12 +246,7 @@
       </w:r>
       <w:r>
         <w:br/>
-      </w:r>
-      <w:r>
-        <w:t>C:\Users\user\Desktop\Repeat Exams\CusualGames\WebAPIAuthenticationClient\WebAPIAuthenticationClient.csproj</w:t>
-      </w:r>
-      <w:r>
-        <w:t>”</w:t>
+        <w:t>C:\Users\user\Desktop\Repeat Exams\CusualGames\WebAPIAuthenticationClient\WebAPIAuthenticationClient.csproj”</w:t>
       </w:r>
       <w:r>
         <w:br/>
@@ -337,13 +333,7 @@
       </w:r>
       <w:proofErr w:type="spellEnd"/>
       <w:r>
-        <w:t xml:space="preserve"> </w:t>
-      </w:r>
-      <w:r>
-        <w:t>C:\Users\user\Documents\GamesCultureRepeat\GamesCultureRepeatAssignment\SingalRclient\SignalRWebClient\CSC</w:t>
-      </w:r>
-      <w:r>
-        <w:t>”</w:t>
+        <w:t xml:space="preserve"> C:\Users\user\Documents\GamesCultureRepeat\GamesCultureRepeatAssignment\SingalRclient\SignalRWebClient\CSC”</w:t>
       </w:r>
       <w:r>
         <w:br/>

</xml_diff>